<commit_message>
add initial features 2
</commit_message>
<xml_diff>
--- a/docs/features.docx
+++ b/docs/features.docx
@@ -7,6 +7,8 @@
         <w:pStyle w:val="Heading2"/>
         <w:jc w:val="center"/>
         <w:rPr>
+          <w:rFonts w:hint="cs"/>
+          <w:rtl/>
           <w:lang w:bidi="fa-IR"/>
         </w:rPr>
       </w:pPr>
@@ -18,8 +20,6 @@
         </w:rPr>
         <w:t>سیستم انتخاب واحد دانشگاه</w:t>
       </w:r>
-      <w:bookmarkStart w:id="0" w:name="_GoBack"/>
-      <w:bookmarkEnd w:id="0"/>
     </w:p>
     <w:p>
       <w:pPr>
@@ -429,6 +429,137 @@
         </w:rPr>
         <w:t>لاگین کاربران با استفاده از شماره موبایل و پینکد 4 رقمی ارسال شده به شماره موبایل صورت می گیرد.</w:t>
       </w:r>
+    </w:p>
+    <w:p>
+      <w:pPr>
+        <w:rPr>
+          <w:rtl/>
+          <w:lang w:bidi="fa-IR"/>
+        </w:rPr>
+      </w:pPr>
+    </w:p>
+    <w:p>
+      <w:pPr>
+        <w:rPr>
+          <w:rFonts w:hint="cs"/>
+          <w:rtl/>
+          <w:lang w:bidi="fa-IR"/>
+        </w:rPr>
+      </w:pPr>
+      <w:r>
+        <w:rPr>
+          <w:rFonts w:hint="cs"/>
+          <w:rtl/>
+          <w:lang w:bidi="fa-IR"/>
+        </w:rPr>
+        <w:t>امکانات پنل ادمین:</w:t>
+      </w:r>
+    </w:p>
+    <w:p>
+      <w:pPr>
+        <w:pStyle w:val="ListParagraph"/>
+        <w:numPr>
+          <w:ilvl w:val="0"/>
+          <w:numId w:val="3"/>
+        </w:numPr>
+        <w:rPr>
+          <w:rFonts w:hint="cs"/>
+          <w:lang w:bidi="fa-IR"/>
+        </w:rPr>
+      </w:pPr>
+      <w:r>
+        <w:rPr>
+          <w:rFonts w:hint="cs"/>
+          <w:rtl/>
+          <w:lang w:bidi="fa-IR"/>
+        </w:rPr>
+        <w:t>اضافه کردن کاربر توسط سوپریوزر و کارمند تنها در پنل ادمین صورت می گیرد.</w:t>
+      </w:r>
+    </w:p>
+    <w:p>
+      <w:pPr>
+        <w:pStyle w:val="ListParagraph"/>
+        <w:numPr>
+          <w:ilvl w:val="0"/>
+          <w:numId w:val="3"/>
+        </w:numPr>
+        <w:rPr>
+          <w:rFonts w:hint="cs"/>
+          <w:lang w:bidi="fa-IR"/>
+        </w:rPr>
+      </w:pPr>
+      <w:r>
+        <w:rPr>
+          <w:rFonts w:hint="cs"/>
+          <w:rtl/>
+          <w:lang w:bidi="fa-IR"/>
+        </w:rPr>
+        <w:t>کارمند نباید بتواند ابرکاربر اضافه کند یا دسترسی های ابرکاربران را تغییر دهد.</w:t>
+      </w:r>
+    </w:p>
+    <w:p>
+      <w:pPr>
+        <w:pStyle w:val="ListParagraph"/>
+        <w:numPr>
+          <w:ilvl w:val="0"/>
+          <w:numId w:val="3"/>
+        </w:numPr>
+        <w:rPr>
+          <w:lang w:bidi="fa-IR"/>
+        </w:rPr>
+      </w:pPr>
+      <w:r>
+        <w:rPr>
+          <w:rFonts w:hint="cs"/>
+          <w:rtl/>
+          <w:lang w:bidi="fa-IR"/>
+        </w:rPr>
+        <w:t>ابرکاربران نباید بتوانند ابرکاربران دیگر را ببینند و یا دسترسی هایشان را تغییر دهند.</w:t>
+      </w:r>
+    </w:p>
+    <w:p>
+      <w:pPr>
+        <w:pStyle w:val="ListParagraph"/>
+        <w:numPr>
+          <w:ilvl w:val="0"/>
+          <w:numId w:val="3"/>
+        </w:numPr>
+        <w:rPr>
+          <w:rFonts w:hint="cs"/>
+          <w:lang w:bidi="fa-IR"/>
+        </w:rPr>
+      </w:pPr>
+      <w:r>
+        <w:rPr>
+          <w:rFonts w:hint="cs"/>
+          <w:rtl/>
+          <w:lang w:bidi="fa-IR"/>
+        </w:rPr>
+        <w:lastRenderedPageBreak/>
+        <w:t>هر مدل ادمین که رجیستر شود باید دارای امکانات مناسبی برای فیلتر و جستجو باشد. (در صورت نیاز)</w:t>
+      </w:r>
+    </w:p>
+    <w:p>
+      <w:pPr>
+        <w:pStyle w:val="ListParagraph"/>
+        <w:numPr>
+          <w:ilvl w:val="0"/>
+          <w:numId w:val="3"/>
+        </w:numPr>
+        <w:rPr>
+          <w:lang w:bidi="fa-IR"/>
+        </w:rPr>
+      </w:pPr>
+      <w:r>
+        <w:rPr>
+          <w:rFonts w:hint="cs"/>
+          <w:rtl/>
+          <w:lang w:bidi="fa-IR"/>
+        </w:rPr>
+        <w:t>کارمند باید بتواند در پنل ادمین، درس، دانشجو، استاد، و کلاس ایجاد کند.</w:t>
+      </w:r>
+      <w:bookmarkStart w:id="0" w:name="_GoBack"/>
+      <w:bookmarkEnd w:id="0"/>
     </w:p>
     <w:p>
       <w:pPr>
@@ -556,6 +687,95 @@
     </w:lvl>
   </w:abstractNum>
   <w:abstractNum w:abstractNumId="1" w15:restartNumberingAfterBreak="0">
+    <w:nsid w:val="61333297"/>
+    <w:multiLevelType w:val="hybridMultilevel"/>
+    <w:tmpl w:val="A2422A16"/>
+    <w:lvl w:ilvl="0" w:tplc="D8748408">
+      <w:start w:val="1"/>
+      <w:numFmt w:val="decimal"/>
+      <w:lvlText w:val="%1-"/>
+      <w:lvlJc w:val="left"/>
+      <w:pPr>
+        <w:ind w:left="720" w:hanging="360"/>
+      </w:pPr>
+      <w:rPr>
+        <w:rFonts w:hint="default"/>
+      </w:rPr>
+    </w:lvl>
+    <w:lvl w:ilvl="1" w:tplc="04090019" w:tentative="1">
+      <w:start w:val="1"/>
+      <w:numFmt w:val="lowerLetter"/>
+      <w:lvlText w:val="%2."/>
+      <w:lvlJc w:val="left"/>
+      <w:pPr>
+        <w:ind w:left="1440" w:hanging="360"/>
+      </w:pPr>
+    </w:lvl>
+    <w:lvl w:ilvl="2" w:tplc="0409001B" w:tentative="1">
+      <w:start w:val="1"/>
+      <w:numFmt w:val="lowerRoman"/>
+      <w:lvlText w:val="%3."/>
+      <w:lvlJc w:val="right"/>
+      <w:pPr>
+        <w:ind w:left="2160" w:hanging="180"/>
+      </w:pPr>
+    </w:lvl>
+    <w:lvl w:ilvl="3" w:tplc="0409000F" w:tentative="1">
+      <w:start w:val="1"/>
+      <w:numFmt w:val="decimal"/>
+      <w:lvlText w:val="%4."/>
+      <w:lvlJc w:val="left"/>
+      <w:pPr>
+        <w:ind w:left="2880" w:hanging="360"/>
+      </w:pPr>
+    </w:lvl>
+    <w:lvl w:ilvl="4" w:tplc="04090019" w:tentative="1">
+      <w:start w:val="1"/>
+      <w:numFmt w:val="lowerLetter"/>
+      <w:lvlText w:val="%5."/>
+      <w:lvlJc w:val="left"/>
+      <w:pPr>
+        <w:ind w:left="3600" w:hanging="360"/>
+      </w:pPr>
+    </w:lvl>
+    <w:lvl w:ilvl="5" w:tplc="0409001B" w:tentative="1">
+      <w:start w:val="1"/>
+      <w:numFmt w:val="lowerRoman"/>
+      <w:lvlText w:val="%6."/>
+      <w:lvlJc w:val="right"/>
+      <w:pPr>
+        <w:ind w:left="4320" w:hanging="180"/>
+      </w:pPr>
+    </w:lvl>
+    <w:lvl w:ilvl="6" w:tplc="0409000F" w:tentative="1">
+      <w:start w:val="1"/>
+      <w:numFmt w:val="decimal"/>
+      <w:lvlText w:val="%7."/>
+      <w:lvlJc w:val="left"/>
+      <w:pPr>
+        <w:ind w:left="5040" w:hanging="360"/>
+      </w:pPr>
+    </w:lvl>
+    <w:lvl w:ilvl="7" w:tplc="04090019" w:tentative="1">
+      <w:start w:val="1"/>
+      <w:numFmt w:val="lowerLetter"/>
+      <w:lvlText w:val="%8."/>
+      <w:lvlJc w:val="left"/>
+      <w:pPr>
+        <w:ind w:left="5760" w:hanging="360"/>
+      </w:pPr>
+    </w:lvl>
+    <w:lvl w:ilvl="8" w:tplc="0409001B" w:tentative="1">
+      <w:start w:val="1"/>
+      <w:numFmt w:val="lowerRoman"/>
+      <w:lvlText w:val="%9."/>
+      <w:lvlJc w:val="right"/>
+      <w:pPr>
+        <w:ind w:left="6480" w:hanging="180"/>
+      </w:pPr>
+    </w:lvl>
+  </w:abstractNum>
+  <w:abstractNum w:abstractNumId="2" w15:restartNumberingAfterBreak="0">
     <w:nsid w:val="77170338"/>
     <w:multiLevelType w:val="hybridMultilevel"/>
     <w:tmpl w:val="E4D2FA52"/>
@@ -648,6 +868,9 @@
     <w:abstractNumId w:val="0"/>
   </w:num>
   <w:num w:numId="2">
+    <w:abstractNumId w:val="2"/>
+  </w:num>
+  <w:num w:numId="3">
     <w:abstractNumId w:val="1"/>
   </w:num>
 </w:numbering>

</xml_diff>

<commit_message>
some edit in features
</commit_message>
<xml_diff>
--- a/docs/features.docx
+++ b/docs/features.docx
@@ -7,7 +7,6 @@
         <w:pStyle w:val="Heading2"/>
         <w:jc w:val="center"/>
         <w:rPr>
-          <w:rFonts w:hint="cs"/>
           <w:rtl/>
           <w:lang w:bidi="fa-IR"/>
         </w:rPr>
@@ -24,14 +23,18 @@
     <w:p>
       <w:pPr>
         <w:rPr>
+          <w:rFonts w:asciiTheme="majorBidi" w:hAnsiTheme="majorBidi"/>
+          <w:b/>
+          <w:bCs/>
+          <w:rtl/>
+          <w:lang w:bidi="fa-IR"/>
+        </w:rPr>
+      </w:pPr>
+      <w:r>
+        <w:rPr>
           <w:rFonts w:asciiTheme="majorBidi" w:hAnsiTheme="majorBidi" w:hint="cs"/>
-          <w:rtl/>
-          <w:lang w:bidi="fa-IR"/>
-        </w:rPr>
-      </w:pPr>
-      <w:r>
-        <w:rPr>
-          <w:rFonts w:asciiTheme="majorBidi" w:hAnsiTheme="majorBidi" w:hint="cs"/>
+          <w:b/>
+          <w:bCs/>
           <w:rtl/>
           <w:lang w:bidi="fa-IR"/>
         </w:rPr>
@@ -46,7 +49,7 @@
           <w:numId w:val="1"/>
         </w:numPr>
         <w:rPr>
-          <w:rFonts w:asciiTheme="majorBidi" w:hAnsiTheme="majorBidi" w:hint="cs"/>
+          <w:rFonts w:asciiTheme="majorBidi" w:hAnsiTheme="majorBidi"/>
           <w:lang w:bidi="fa-IR"/>
         </w:rPr>
       </w:pPr>
@@ -67,7 +70,7 @@
           <w:numId w:val="1"/>
         </w:numPr>
         <w:rPr>
-          <w:rFonts w:asciiTheme="majorBidi" w:hAnsiTheme="majorBidi" w:hint="cs"/>
+          <w:rFonts w:asciiTheme="majorBidi" w:hAnsiTheme="majorBidi"/>
           <w:lang w:bidi="fa-IR"/>
         </w:rPr>
       </w:pPr>
@@ -88,7 +91,7 @@
           <w:numId w:val="1"/>
         </w:numPr>
         <w:rPr>
-          <w:rFonts w:asciiTheme="majorBidi" w:hAnsiTheme="majorBidi" w:hint="cs"/>
+          <w:rFonts w:asciiTheme="majorBidi" w:hAnsiTheme="majorBidi"/>
           <w:lang w:bidi="fa-IR"/>
         </w:rPr>
       </w:pPr>
@@ -109,82 +112,81 @@
           <w:numId w:val="1"/>
         </w:numPr>
         <w:rPr>
+          <w:rFonts w:asciiTheme="majorBidi" w:hAnsiTheme="majorBidi"/>
+          <w:lang w:bidi="fa-IR"/>
+        </w:rPr>
+      </w:pPr>
+      <w:r>
+        <w:rPr>
           <w:rFonts w:asciiTheme="majorBidi" w:hAnsiTheme="majorBidi" w:hint="cs"/>
-          <w:lang w:bidi="fa-IR"/>
-        </w:rPr>
-      </w:pPr>
+          <w:rtl/>
+          <w:lang w:bidi="fa-IR"/>
+        </w:rPr>
+        <w:t>ابر کار(</w:t>
+      </w:r>
+      <w:r>
+        <w:rPr>
+          <w:rFonts w:asciiTheme="majorBidi" w:hAnsiTheme="majorBidi"/>
+          <w:lang w:bidi="fa-IR"/>
+        </w:rPr>
+        <w:t>superuser</w:t>
+      </w:r>
       <w:r>
         <w:rPr>
           <w:rFonts w:asciiTheme="majorBidi" w:hAnsiTheme="majorBidi" w:hint="cs"/>
           <w:rtl/>
           <w:lang w:bidi="fa-IR"/>
         </w:rPr>
-        <w:t>ابر کار(</w:t>
-      </w:r>
-      <w:r>
+        <w:t>)</w:t>
+      </w:r>
+    </w:p>
+    <w:p>
+      <w:pPr>
         <w:rPr>
           <w:rFonts w:asciiTheme="majorBidi" w:hAnsiTheme="majorBidi"/>
-          <w:lang w:bidi="fa-IR"/>
-        </w:rPr>
-        <w:t>superuser</w:t>
-      </w:r>
+          <w:rtl/>
+          <w:lang w:bidi="fa-IR"/>
+        </w:rPr>
+      </w:pPr>
+    </w:p>
+    <w:p>
+      <w:pPr>
+        <w:pStyle w:val="Heading2"/>
+        <w:rPr>
+          <w:rtl/>
+          <w:lang w:bidi="fa-IR"/>
+        </w:rPr>
+      </w:pPr>
+      <w:r>
+        <w:rPr>
+          <w:rFonts w:hint="cs"/>
+          <w:rtl/>
+          <w:lang w:bidi="fa-IR"/>
+        </w:rPr>
+        <w:t>تعریف کلی امکانات:</w:t>
+      </w:r>
+    </w:p>
+    <w:p>
+      <w:pPr>
+        <w:rPr>
+          <w:rFonts w:asciiTheme="majorBidi" w:hAnsiTheme="majorBidi"/>
+          <w:rtl/>
+          <w:lang w:bidi="fa-IR"/>
+        </w:rPr>
+      </w:pPr>
       <w:r>
         <w:rPr>
           <w:rFonts w:asciiTheme="majorBidi" w:hAnsiTheme="majorBidi" w:hint="cs"/>
           <w:rtl/>
           <w:lang w:bidi="fa-IR"/>
         </w:rPr>
-        <w:t>)</w:t>
+        <w:t>سیستم انتخاب واحد امکان انتخاب تعدادی درس را برای هر دانشجو به ازای یک استاد برای هر درس فراهم می کند.هر درس تنها می تواند توسط 20 نفر انتخاب شود (تعداد اعضای کلاس) و درس ها تا زمان مشخصی قابلیت حذف برای دانشجو را دارند.</w:t>
       </w:r>
     </w:p>
     <w:p>
       <w:pPr>
         <w:rPr>
           <w:rFonts w:asciiTheme="majorBidi" w:hAnsiTheme="majorBidi"/>
-          <w:rtl/>
-          <w:lang w:bidi="fa-IR"/>
-        </w:rPr>
-      </w:pPr>
-    </w:p>
-    <w:p>
-      <w:pPr>
-        <w:pStyle w:val="Heading2"/>
-        <w:rPr>
-          <w:rFonts w:hint="cs"/>
-          <w:rtl/>
-          <w:lang w:bidi="fa-IR"/>
-        </w:rPr>
-      </w:pPr>
-      <w:r>
-        <w:rPr>
-          <w:rFonts w:hint="cs"/>
-          <w:rtl/>
-          <w:lang w:bidi="fa-IR"/>
-        </w:rPr>
-        <w:t>تعریف کلی امکانات:</w:t>
-      </w:r>
-    </w:p>
-    <w:p>
-      <w:pPr>
-        <w:rPr>
-          <w:rFonts w:asciiTheme="majorBidi" w:hAnsiTheme="majorBidi" w:hint="cs"/>
-          <w:rtl/>
-          <w:lang w:bidi="fa-IR"/>
-        </w:rPr>
-      </w:pPr>
-      <w:r>
-        <w:rPr>
-          <w:rFonts w:asciiTheme="majorBidi" w:hAnsiTheme="majorBidi" w:hint="cs"/>
-          <w:rtl/>
-          <w:lang w:bidi="fa-IR"/>
-        </w:rPr>
-        <w:t>سیستم انتخاب واحد امکان انتخاب تعدادی درس را برای هر دانشجو به ازای یک استاد برای هر درس فراهم می کند.هر درس تنها می تواند توسط 20 نفر انتخاب شود (تعداد اعضای کلاس) و درس ها تا زمان مشخصی قابلیت حذف برای دانشجو را دارند.</w:t>
-      </w:r>
-    </w:p>
-    <w:p>
-      <w:pPr>
-        <w:rPr>
-          <w:rFonts w:asciiTheme="majorBidi" w:hAnsiTheme="majorBidi" w:hint="cs"/>
           <w:rtl/>
           <w:lang w:bidi="fa-IR"/>
         </w:rPr>
@@ -275,7 +277,6 @@
           <w:numId w:val="2"/>
         </w:numPr>
         <w:rPr>
-          <w:rFonts w:hint="cs"/>
           <w:lang w:bidi="fa-IR"/>
         </w:rPr>
       </w:pPr>
@@ -296,7 +297,6 @@
           <w:numId w:val="2"/>
         </w:numPr>
         <w:rPr>
-          <w:rFonts w:hint="cs"/>
           <w:lang w:bidi="fa-IR"/>
         </w:rPr>
       </w:pPr>
@@ -317,7 +317,6 @@
           <w:numId w:val="2"/>
         </w:numPr>
         <w:rPr>
-          <w:rFonts w:hint="cs"/>
           <w:lang w:bidi="fa-IR"/>
         </w:rPr>
       </w:pPr>
@@ -338,7 +337,6 @@
           <w:numId w:val="2"/>
         </w:numPr>
         <w:rPr>
-          <w:rFonts w:hint="cs"/>
           <w:lang w:bidi="fa-IR"/>
         </w:rPr>
       </w:pPr>
@@ -383,7 +381,6 @@
           <w:numId w:val="2"/>
         </w:numPr>
         <w:rPr>
-          <w:rFonts w:hint="cs"/>
           <w:lang w:bidi="fa-IR"/>
         </w:rPr>
       </w:pPr>
@@ -433,22 +430,104 @@
     <w:p>
       <w:pPr>
         <w:rPr>
-          <w:rtl/>
-          <w:lang w:bidi="fa-IR"/>
-        </w:rPr>
-      </w:pPr>
-    </w:p>
-    <w:p>
-      <w:pPr>
-        <w:rPr>
-          <w:rFonts w:hint="cs"/>
-          <w:rtl/>
-          <w:lang w:bidi="fa-IR"/>
-        </w:rPr>
-      </w:pPr>
-      <w:r>
-        <w:rPr>
-          <w:rFonts w:hint="cs"/>
+          <w:lang w:bidi="fa-IR"/>
+        </w:rPr>
+      </w:pPr>
+    </w:p>
+    <w:p>
+      <w:pPr>
+        <w:rPr>
+          <w:b/>
+          <w:bCs/>
+          <w:rtl/>
+          <w:lang w:bidi="fa-IR"/>
+        </w:rPr>
+      </w:pPr>
+      <w:r>
+        <w:rPr>
+          <w:rFonts w:hint="cs"/>
+          <w:b/>
+          <w:bCs/>
+          <w:rtl/>
+          <w:lang w:bidi="fa-IR"/>
+        </w:rPr>
+        <w:t>نکته</w:t>
+      </w:r>
+      <w:r>
+        <w:rPr>
+          <w:rFonts w:hint="cs"/>
+          <w:b/>
+          <w:bCs/>
+          <w:rtl/>
+          <w:lang w:bidi="fa-IR"/>
+        </w:rPr>
+        <w:t xml:space="preserve"> مهم</w:t>
+      </w:r>
+      <w:r>
+        <w:rPr>
+          <w:rFonts w:hint="cs"/>
+          <w:b/>
+          <w:bCs/>
+          <w:rtl/>
+          <w:lang w:bidi="fa-IR"/>
+        </w:rPr>
+        <w:t>: توجه شود که کار</w:t>
+      </w:r>
+      <w:r>
+        <w:rPr>
+          <w:rFonts w:hint="cs"/>
+          <w:b/>
+          <w:bCs/>
+          <w:rtl/>
+          <w:lang w:bidi="fa-IR"/>
+        </w:rPr>
+        <w:t>بران تنها به آبجکت های خودشان دست</w:t>
+      </w:r>
+      <w:r>
+        <w:rPr>
+          <w:rFonts w:hint="cs"/>
+          <w:b/>
+          <w:bCs/>
+          <w:rtl/>
+          <w:lang w:bidi="fa-IR"/>
+        </w:rPr>
+        <w:t>رسی داشته باشند. به عن</w:t>
+      </w:r>
+      <w:bookmarkStart w:id="0" w:name="_GoBack"/>
+      <w:bookmarkEnd w:id="0"/>
+      <w:r>
+        <w:rPr>
+          <w:rFonts w:hint="cs"/>
+          <w:b/>
+          <w:bCs/>
+          <w:rtl/>
+          <w:lang w:bidi="fa-IR"/>
+        </w:rPr>
+        <w:t>وان مثال یک استاد نباید دانشجویی را از درسی حذف کند که مربوط به خودش نیست. یا یک دانشجو نباید درس دانشجوی دیگر را حذف کند.</w:t>
+      </w:r>
+    </w:p>
+    <w:p>
+      <w:pPr>
+        <w:rPr>
+          <w:rtl/>
+          <w:lang w:bidi="fa-IR"/>
+        </w:rPr>
+      </w:pPr>
+    </w:p>
+    <w:p>
+      <w:pPr>
+        <w:rPr>
+          <w:b/>
+          <w:bCs/>
+          <w:rtl/>
+          <w:lang w:bidi="fa-IR"/>
+        </w:rPr>
+      </w:pPr>
+      <w:r>
+        <w:rPr>
+          <w:rFonts w:hint="cs"/>
+          <w:b/>
+          <w:bCs/>
           <w:rtl/>
           <w:lang w:bidi="fa-IR"/>
         </w:rPr>
@@ -463,16 +542,16 @@
           <w:numId w:val="3"/>
         </w:numPr>
         <w:rPr>
-          <w:rFonts w:hint="cs"/>
-          <w:lang w:bidi="fa-IR"/>
-        </w:rPr>
-      </w:pPr>
-      <w:r>
-        <w:rPr>
-          <w:rFonts w:hint="cs"/>
-          <w:rtl/>
-          <w:lang w:bidi="fa-IR"/>
-        </w:rPr>
+          <w:lang w:bidi="fa-IR"/>
+        </w:rPr>
+      </w:pPr>
+      <w:r>
+        <w:rPr>
+          <w:rFonts w:hint="cs"/>
+          <w:rtl/>
+          <w:lang w:bidi="fa-IR"/>
+        </w:rPr>
+        <w:lastRenderedPageBreak/>
         <w:t>اضافه کردن کاربر توسط سوپریوزر و کارمند تنها در پنل ادمین صورت می گیرد.</w:t>
       </w:r>
     </w:p>
@@ -484,7 +563,6 @@
           <w:numId w:val="3"/>
         </w:numPr>
         <w:rPr>
-          <w:rFonts w:hint="cs"/>
           <w:lang w:bidi="fa-IR"/>
         </w:rPr>
       </w:pPr>
@@ -525,17 +603,15 @@
           <w:numId w:val="3"/>
         </w:numPr>
         <w:rPr>
-          <w:rFonts w:hint="cs"/>
-          <w:lang w:bidi="fa-IR"/>
-        </w:rPr>
-      </w:pPr>
-      <w:r>
-        <w:rPr>
-          <w:rFonts w:hint="cs"/>
-          <w:rtl/>
-          <w:lang w:bidi="fa-IR"/>
-        </w:rPr>
-        <w:lastRenderedPageBreak/>
+          <w:lang w:bidi="fa-IR"/>
+        </w:rPr>
+      </w:pPr>
+      <w:r>
+        <w:rPr>
+          <w:rFonts w:hint="cs"/>
+          <w:rtl/>
+          <w:lang w:bidi="fa-IR"/>
+        </w:rPr>
         <w:t>هر مدل ادمین که رجیستر شود باید دارای امکانات مناسبی برای فیلتر و جستجو باشد. (در صورت نیاز)</w:t>
       </w:r>
     </w:p>
@@ -557,32 +633,6 @@
           <w:lang w:bidi="fa-IR"/>
         </w:rPr>
         <w:t>کارمند باید بتواند در پنل ادمین، درس، دانشجو، استاد، و کلاس ایجاد کند.</w:t>
-      </w:r>
-      <w:bookmarkStart w:id="0" w:name="_GoBack"/>
-      <w:bookmarkEnd w:id="0"/>
-    </w:p>
-    <w:p>
-      <w:pPr>
-        <w:rPr>
-          <w:rtl/>
-          <w:lang w:bidi="fa-IR"/>
-        </w:rPr>
-      </w:pPr>
-    </w:p>
-    <w:p>
-      <w:pPr>
-        <w:rPr>
-          <w:rtl/>
-          <w:lang w:bidi="fa-IR"/>
-        </w:rPr>
-      </w:pPr>
-      <w:r>
-        <w:rPr>
-          <w:rFonts w:hint="cs"/>
-          <w:rtl/>
-          <w:lang w:bidi="fa-IR"/>
-        </w:rPr>
-        <w:t>نکته: توجه شود که کاربران تنها به آبجکت های خودشان دترسی داشته باشند. به عنوان مثال یک استاد نباید دانشجویی را از درسی حذف کند که مربوط به خودش نیست. یا یک دانشجو نباید درس دانشجوی دیگر را حذف کند.</w:t>
       </w:r>
     </w:p>
     <w:sectPr>

</xml_diff>